<commit_message>
Homework and Report Template was edited.
</commit_message>
<xml_diff>
--- a/Homework and Report Template.docx
+++ b/Homework and Report Template.docx
@@ -1,6 +1,6 @@
 
 <file path=word/document.xml><?xml version="1.0" encoding="utf-8"?>
-<w:document xmlns:wpc="http://schemas.microsoft.com/office/word/2010/wordprocessingCanvas" xmlns:cx="http://schemas.microsoft.com/office/drawing/2014/chartex" xmlns:cx1="http://schemas.microsoft.com/office/drawing/2015/9/8/chartex" xmlns:mc="http://schemas.openxmlformats.org/markup-compatibility/2006" xmlns:o="urn:schemas-microsoft-com:office:office" xmlns:r="http://schemas.openxmlformats.org/officeDocument/2006/relationships" xmlns:m="http://schemas.openxmlformats.org/officeDocument/2006/math" xmlns:v="urn:schemas-microsoft-com:vml" xmlns:wp14="http://schemas.microsoft.com/office/word/2010/wordprocessingDrawing" xmlns:wp="http://schemas.openxmlformats.org/drawingml/2006/wordprocessingDrawing" xmlns:w10="urn:schemas-microsoft-com:office:word" xmlns:w="http://schemas.openxmlformats.org/wordprocessingml/2006/main" xmlns:w14="http://schemas.microsoft.com/office/word/2010/wordml" xmlns:w15="http://schemas.microsoft.com/office/word/2012/wordml" xmlns:w16se="http://schemas.microsoft.com/office/word/2015/wordml/symex" xmlns:wpg="http://schemas.microsoft.com/office/word/2010/wordprocessingGroup" xmlns:wpi="http://schemas.microsoft.com/office/word/2010/wordprocessingInk" xmlns:wne="http://schemas.microsoft.com/office/word/2006/wordml" xmlns:wps="http://schemas.microsoft.com/office/word/2010/wordprocessingShape" mc:Ignorable="w14 w15 w16se wp14">
+<w:document xmlns:wpc="http://schemas.microsoft.com/office/word/2010/wordprocessingCanvas" xmlns:cx="http://schemas.microsoft.com/office/drawing/2014/chartex" xmlns:cx1="http://schemas.microsoft.com/office/drawing/2015/9/8/chartex" xmlns:cx2="http://schemas.microsoft.com/office/drawing/2015/10/21/chartex" xmlns:cx3="http://schemas.microsoft.com/office/drawing/2016/5/9/chartex" xmlns:cx4="http://schemas.microsoft.com/office/drawing/2016/5/10/chartex" xmlns:cx5="http://schemas.microsoft.com/office/drawing/2016/5/11/chartex" xmlns:cx6="http://schemas.microsoft.com/office/drawing/2016/5/12/chartex" xmlns:cx7="http://schemas.microsoft.com/office/drawing/2016/5/13/chartex" xmlns:cx8="http://schemas.microsoft.com/office/drawing/2016/5/14/chartex" xmlns:mc="http://schemas.openxmlformats.org/markup-compatibility/2006" xmlns:aink="http://schemas.microsoft.com/office/drawing/2016/ink" xmlns:am3d="http://schemas.microsoft.com/office/drawing/2017/model3d" xmlns:o="urn:schemas-microsoft-com:office:office" xmlns:oel="http://schemas.microsoft.com/office/2019/extlst" xmlns:r="http://schemas.openxmlformats.org/officeDocument/2006/relationships" xmlns:m="http://schemas.openxmlformats.org/officeDocument/2006/math" xmlns:v="urn:schemas-microsoft-com:vml" xmlns:wp14="http://schemas.microsoft.com/office/word/2010/wordprocessingDrawing" xmlns:wp="http://schemas.openxmlformats.org/drawingml/2006/wordprocessingDrawing" xmlns:w10="urn:schemas-microsoft-com:office:word" xmlns:w="http://schemas.openxmlformats.org/wordprocessingml/2006/main" xmlns:w14="http://schemas.microsoft.com/office/word/2010/wordml" xmlns:w15="http://schemas.microsoft.com/office/word/2012/wordml" xmlns:w16cex="http://schemas.microsoft.com/office/word/2018/wordml/cex" xmlns:w16cid="http://schemas.microsoft.com/office/word/2016/wordml/cid" xmlns:w16="http://schemas.microsoft.com/office/word/2018/wordml" xmlns:w16sdtdh="http://schemas.microsoft.com/office/word/2020/wordml/sdtdatahash" xmlns:w16se="http://schemas.microsoft.com/office/word/2015/wordml/symex" xmlns:wpg="http://schemas.microsoft.com/office/word/2010/wordprocessingGroup" xmlns:wpi="http://schemas.microsoft.com/office/word/2010/wordprocessingInk" xmlns:wne="http://schemas.microsoft.com/office/word/2006/wordml" xmlns:wps="http://schemas.microsoft.com/office/word/2010/wordprocessingShape" mc:Ignorable="w14 w15 w16se w16cid w16 w16cex w16sdtdh wp14">
   <w:body>
     <w:p>
       <w:pPr>
@@ -26,7 +26,7 @@
           <w:lang w:val="tr-TR"/>
         </w:rPr>
         <w:drawing>
-          <wp:inline distT="0" distB="0" distL="0" distR="0">
+          <wp:inline distT="0" distB="0" distL="0" distR="0" wp14:anchorId="50FBD5CE" wp14:editId="68461AF2">
             <wp:extent cx="973455" cy="1334770"/>
             <wp:effectExtent l="0" t="0" r="0" b="0"/>
             <wp:docPr id="1" name="image1.jpg"/>
@@ -162,18 +162,7 @@
           <w:sz w:val="32"/>
           <w:szCs w:val="32"/>
         </w:rPr>
-        <w:t xml:space="preserve"> AND AR</w:t>
-      </w:r>
-      <w:bookmarkStart w:id="0" w:name="_GoBack"/>
-      <w:bookmarkEnd w:id="0"/>
-      <w:r>
-        <w:rPr>
-          <w:b/>
-          <w:color w:val="000000"/>
-          <w:sz w:val="32"/>
-          <w:szCs w:val="32"/>
-        </w:rPr>
-        <w:t>CHITECTURE</w:t>
+        <w:t xml:space="preserve"> AND ARCHITECTURE</w:t>
       </w:r>
     </w:p>
     <w:p>
@@ -288,16 +277,52 @@
           <w:sz w:val="32"/>
           <w:szCs w:val="32"/>
         </w:rPr>
-        <w:t>2022-2023</w:t>
-      </w:r>
-      <w:r>
-        <w:rPr>
-          <w:b/>
-          <w:color w:val="000000"/>
-          <w:sz w:val="32"/>
-          <w:szCs w:val="32"/>
-        </w:rPr>
-        <w:t xml:space="preserve"> Fall</w:t>
+        <w:t>202</w:t>
+      </w:r>
+      <w:r>
+        <w:rPr>
+          <w:b/>
+          <w:color w:val="000000"/>
+          <w:sz w:val="32"/>
+          <w:szCs w:val="32"/>
+        </w:rPr>
+        <w:t>3</w:t>
+      </w:r>
+      <w:r>
+        <w:rPr>
+          <w:b/>
+          <w:color w:val="000000"/>
+          <w:sz w:val="32"/>
+          <w:szCs w:val="32"/>
+        </w:rPr>
+        <w:t>-202</w:t>
+      </w:r>
+      <w:r>
+        <w:rPr>
+          <w:b/>
+          <w:color w:val="000000"/>
+          <w:sz w:val="32"/>
+          <w:szCs w:val="32"/>
+        </w:rPr>
+        <w:t>4</w:t>
+      </w:r>
+      <w:r>
+        <w:rPr>
+          <w:b/>
+          <w:color w:val="000000"/>
+          <w:sz w:val="32"/>
+          <w:szCs w:val="32"/>
+        </w:rPr>
+        <w:t xml:space="preserve"> </w:t>
+      </w:r>
+      <w:r>
+        <w:rPr>
+          <w:b/>
+          <w:color w:val="000000"/>
+          <w:sz w:val="32"/>
+          <w:szCs w:val="32"/>
+        </w:rPr>
+        <w:t>Spring</w:t>
       </w:r>
     </w:p>
     <w:p>
@@ -326,19 +351,8 @@
           <w:sz w:val="32"/>
           <w:szCs w:val="32"/>
         </w:rPr>
-        <w:t xml:space="preserve">Homework No: </w:t>
-      </w:r>
-      <w:proofErr w:type="gramStart"/>
-      <w:r>
-        <w:rPr>
-          <w:b/>
-          <w:color w:val="000000"/>
-          <w:sz w:val="32"/>
-          <w:szCs w:val="32"/>
-        </w:rPr>
-        <w:t>1</w:t>
-      </w:r>
-      <w:proofErr w:type="gramEnd"/>
+        <w:t>Homework No: 1</w:t>
+      </w:r>
     </w:p>
     <w:p>
       <w:pPr>
@@ -366,7 +380,52 @@
           <w:sz w:val="32"/>
           <w:szCs w:val="32"/>
         </w:rPr>
-        <w:t>Due Date: 22.10.2021</w:t>
+        <w:t>Due Date: 2</w:t>
+      </w:r>
+      <w:r>
+        <w:rPr>
+          <w:b/>
+          <w:color w:val="000000"/>
+          <w:sz w:val="32"/>
+          <w:szCs w:val="32"/>
+        </w:rPr>
+        <w:t>6</w:t>
+      </w:r>
+      <w:r>
+        <w:rPr>
+          <w:b/>
+          <w:color w:val="000000"/>
+          <w:sz w:val="32"/>
+          <w:szCs w:val="32"/>
+        </w:rPr>
+        <w:t>.0</w:t>
+      </w:r>
+      <w:r>
+        <w:rPr>
+          <w:b/>
+          <w:color w:val="000000"/>
+          <w:sz w:val="32"/>
+          <w:szCs w:val="32"/>
+        </w:rPr>
+        <w:t>3</w:t>
+      </w:r>
+      <w:r>
+        <w:rPr>
+          <w:b/>
+          <w:color w:val="000000"/>
+          <w:sz w:val="32"/>
+          <w:szCs w:val="32"/>
+        </w:rPr>
+        <w:t>.202</w:t>
+      </w:r>
+      <w:r>
+        <w:rPr>
+          <w:b/>
+          <w:color w:val="000000"/>
+          <w:sz w:val="32"/>
+          <w:szCs w:val="32"/>
+        </w:rPr>
+        <w:t>4</w:t>
       </w:r>
     </w:p>
     <w:p>
@@ -442,7 +501,7 @@
           <w:sz w:val="24"/>
           <w:szCs w:val="24"/>
         </w:rPr>
-        <w:t>&lt;Name Surname&gt;</w:t>
+        <w:t>Ahmet Bera Çelik</w:t>
       </w:r>
     </w:p>
     <w:p>
@@ -499,7 +558,7 @@
           <w:sz w:val="24"/>
           <w:szCs w:val="24"/>
         </w:rPr>
-        <w:t>&lt;1111111111&gt;</w:t>
+        <w:t>221401014</w:t>
       </w:r>
     </w:p>
     <w:p>
@@ -564,25 +623,7 @@
           <w:sz w:val="24"/>
           <w:szCs w:val="24"/>
         </w:rPr>
-        <w:t xml:space="preserve">Asst. Prof. Dr. </w:t>
-      </w:r>
-      <w:proofErr w:type="spellStart"/>
-      <w:r>
-        <w:rPr>
-          <w:color w:val="000000"/>
-          <w:sz w:val="24"/>
-          <w:szCs w:val="24"/>
-        </w:rPr>
-        <w:t>Uğur</w:t>
-      </w:r>
-      <w:proofErr w:type="spellEnd"/>
-      <w:r>
-        <w:rPr>
-          <w:color w:val="000000"/>
-          <w:sz w:val="24"/>
-          <w:szCs w:val="24"/>
-        </w:rPr>
-        <w:t xml:space="preserve"> CORUH</w:t>
+        <w:t>Asst. Prof. Dr. Uğur CORUH</w:t>
       </w:r>
     </w:p>
     <w:p>
@@ -640,7 +681,16 @@
           <w:sz w:val="28"/>
           <w:szCs w:val="28"/>
         </w:rPr>
-        <w:t>2021</w:t>
+        <w:t>202</w:t>
+      </w:r>
+      <w:r>
+        <w:rPr>
+          <w:b/>
+          <w:color w:val="000000"/>
+          <w:sz w:val="28"/>
+          <w:szCs w:val="28"/>
+        </w:rPr>
+        <w:t>4</w:t>
       </w:r>
     </w:p>
     <w:p>
@@ -662,8 +712,8 @@
           <w:szCs w:val="24"/>
         </w:rPr>
       </w:pPr>
-      <w:bookmarkStart w:id="1" w:name="_gjdgxs" w:colFirst="0" w:colLast="0"/>
-      <w:bookmarkEnd w:id="1"/>
+      <w:bookmarkStart w:id="0" w:name="_gjdgxs" w:colFirst="0" w:colLast="0"/>
+      <w:bookmarkEnd w:id="0"/>
       <w:r>
         <w:rPr>
           <w:b/>
@@ -699,30 +749,7 @@
           <w:szCs w:val="24"/>
         </w:rPr>
         <w:lastRenderedPageBreak/>
-        <w:t xml:space="preserve">I hereby declare that all information in this document </w:t>
-      </w:r>
-      <w:proofErr w:type="gramStart"/>
-      <w:r>
-        <w:rPr>
-          <w:sz w:val="24"/>
-          <w:szCs w:val="24"/>
-        </w:rPr>
-        <w:t>has been obtained and presented in accordance with academic rules and ethical conduct</w:t>
-      </w:r>
-      <w:proofErr w:type="gramEnd"/>
-      <w:r>
-        <w:rPr>
-          <w:sz w:val="24"/>
-          <w:szCs w:val="24"/>
-        </w:rPr>
-        <w:t>. I also declare that, as required by these rules and conduct, I have fully cited and referenced all material and re</w:t>
-      </w:r>
-      <w:r>
-        <w:rPr>
-          <w:sz w:val="24"/>
-          <w:szCs w:val="24"/>
-        </w:rPr>
-        <w:t>sults that are not original to this work.</w:t>
+        <w:t>I hereby declare that all information in this document has been obtained and presented in accordance with academic rules and ethical conduct. I also declare that, as required by these rules and conduct, I have fully cited and referenced all material and results that are not original to this work.</w:t>
       </w:r>
     </w:p>
     <w:p>
@@ -800,7 +827,42 @@
                 <w:sz w:val="24"/>
                 <w:szCs w:val="24"/>
               </w:rPr>
-              <w:t>Date: … / … / …</w:t>
+              <w:t xml:space="preserve">Date: </w:t>
+            </w:r>
+            <w:r>
+              <w:rPr>
+                <w:sz w:val="24"/>
+                <w:szCs w:val="24"/>
+              </w:rPr>
+              <w:t>26</w:t>
+            </w:r>
+            <w:r>
+              <w:rPr>
+                <w:sz w:val="24"/>
+                <w:szCs w:val="24"/>
+              </w:rPr>
+              <w:t xml:space="preserve"> / </w:t>
+            </w:r>
+            <w:r>
+              <w:rPr>
+                <w:sz w:val="24"/>
+                <w:szCs w:val="24"/>
+              </w:rPr>
+              <w:t>03</w:t>
+            </w:r>
+            <w:r>
+              <w:rPr>
+                <w:sz w:val="24"/>
+                <w:szCs w:val="24"/>
+              </w:rPr>
+              <w:t xml:space="preserve"> / </w:t>
+            </w:r>
+            <w:r>
+              <w:rPr>
+                <w:sz w:val="24"/>
+                <w:szCs w:val="24"/>
+              </w:rPr>
+              <w:t>2024</w:t>
             </w:r>
           </w:p>
         </w:tc>
@@ -853,6 +915,13 @@
                 <w:szCs w:val="24"/>
               </w:rPr>
             </w:pPr>
+            <w:r>
+              <w:rPr>
+                <w:sz w:val="24"/>
+                <w:szCs w:val="24"/>
+              </w:rPr>
+              <w:t>Ahmet Bera Çelik</w:t>
+            </w:r>
           </w:p>
         </w:tc>
       </w:tr>
@@ -923,27 +992,17 @@
           <w:szCs w:val="24"/>
         </w:rPr>
       </w:pPr>
-      <w:bookmarkStart w:id="2" w:name="_30j0zll" w:colFirst="0" w:colLast="0"/>
-      <w:bookmarkEnd w:id="2"/>
+      <w:bookmarkStart w:id="1" w:name="_30j0zll" w:colFirst="0" w:colLast="0"/>
+      <w:bookmarkEnd w:id="1"/>
       <w:r>
         <w:br w:type="page"/>
       </w:r>
     </w:p>
     <w:p>
       <w:pPr>
-        <w:widowControl/>
-        <w:pBdr>
-          <w:top w:val="nil"/>
-          <w:left w:val="nil"/>
-          <w:bottom w:val="nil"/>
-          <w:right w:val="nil"/>
-          <w:between w:val="nil"/>
-        </w:pBdr>
-        <w:spacing w:after="240"/>
-        <w:ind w:left="720" w:hanging="720"/>
-        <w:jc w:val="both"/>
-        <w:rPr>
-          <w:color w:val="000000"/>
+        <w:spacing w:line="360" w:lineRule="auto"/>
+        <w:rPr>
+          <w:b/>
           <w:sz w:val="24"/>
           <w:szCs w:val="24"/>
         </w:rPr>
@@ -955,18 +1014,8 @@
           <w:szCs w:val="24"/>
         </w:rPr>
         <w:lastRenderedPageBreak/>
-        <w:t>&lt;Create your content from this point&gt;</w:t>
-      </w:r>
-    </w:p>
-    <w:p>
-      <w:pPr>
-        <w:spacing w:line="360" w:lineRule="auto"/>
-        <w:rPr>
-          <w:b/>
-          <w:sz w:val="24"/>
-          <w:szCs w:val="24"/>
-        </w:rPr>
-      </w:pPr>
+        <w:t>The Local Farmer's Market Directory is a software application facilitating user experiences with local farmer's markets. It offers features like user authentication for personalized experiences, a vendor/product directory, seasonal produce guides, price comparison tools, and market details. Implemented in Java, the application promotes local farming, supports informed decisions, and enhances sustainability in food choices. Features like map integration, user reviews, and shopping lists further enrich user engagement and convenience.</w:t>
+      </w:r>
     </w:p>
     <w:sectPr>
       <w:footerReference w:type="default" r:id="rId10"/>
@@ -980,7 +1029,7 @@
 </file>
 
 <file path=word/endnotes.xml><?xml version="1.0" encoding="utf-8"?>
-<w:endnotes xmlns:wpc="http://schemas.microsoft.com/office/word/2010/wordprocessingCanvas" xmlns:cx="http://schemas.microsoft.com/office/drawing/2014/chartex" xmlns:cx1="http://schemas.microsoft.com/office/drawing/2015/9/8/chartex" xmlns:mc="http://schemas.openxmlformats.org/markup-compatibility/2006" xmlns:o="urn:schemas-microsoft-com:office:office" xmlns:r="http://schemas.openxmlformats.org/officeDocument/2006/relationships" xmlns:m="http://schemas.openxmlformats.org/officeDocument/2006/math" xmlns:v="urn:schemas-microsoft-com:vml" xmlns:wp14="http://schemas.microsoft.com/office/word/2010/wordprocessingDrawing" xmlns:wp="http://schemas.openxmlformats.org/drawingml/2006/wordprocessingDrawing" xmlns:w10="urn:schemas-microsoft-com:office:word" xmlns:w="http://schemas.openxmlformats.org/wordprocessingml/2006/main" xmlns:w14="http://schemas.microsoft.com/office/word/2010/wordml" xmlns:w15="http://schemas.microsoft.com/office/word/2012/wordml" xmlns:w16se="http://schemas.microsoft.com/office/word/2015/wordml/symex" xmlns:wpg="http://schemas.microsoft.com/office/word/2010/wordprocessingGroup" xmlns:wpi="http://schemas.microsoft.com/office/word/2010/wordprocessingInk" xmlns:wne="http://schemas.microsoft.com/office/word/2006/wordml" xmlns:wps="http://schemas.microsoft.com/office/word/2010/wordprocessingShape" mc:Ignorable="w14 w15 w16se wp14">
+<w:endnotes xmlns:wpc="http://schemas.microsoft.com/office/word/2010/wordprocessingCanvas" xmlns:cx="http://schemas.microsoft.com/office/drawing/2014/chartex" xmlns:cx1="http://schemas.microsoft.com/office/drawing/2015/9/8/chartex" xmlns:cx2="http://schemas.microsoft.com/office/drawing/2015/10/21/chartex" xmlns:cx3="http://schemas.microsoft.com/office/drawing/2016/5/9/chartex" xmlns:cx4="http://schemas.microsoft.com/office/drawing/2016/5/10/chartex" xmlns:cx5="http://schemas.microsoft.com/office/drawing/2016/5/11/chartex" xmlns:cx6="http://schemas.microsoft.com/office/drawing/2016/5/12/chartex" xmlns:cx7="http://schemas.microsoft.com/office/drawing/2016/5/13/chartex" xmlns:cx8="http://schemas.microsoft.com/office/drawing/2016/5/14/chartex" xmlns:mc="http://schemas.openxmlformats.org/markup-compatibility/2006" xmlns:aink="http://schemas.microsoft.com/office/drawing/2016/ink" xmlns:am3d="http://schemas.microsoft.com/office/drawing/2017/model3d" xmlns:o="urn:schemas-microsoft-com:office:office" xmlns:oel="http://schemas.microsoft.com/office/2019/extlst" xmlns:r="http://schemas.openxmlformats.org/officeDocument/2006/relationships" xmlns:m="http://schemas.openxmlformats.org/officeDocument/2006/math" xmlns:v="urn:schemas-microsoft-com:vml" xmlns:wp14="http://schemas.microsoft.com/office/word/2010/wordprocessingDrawing" xmlns:wp="http://schemas.openxmlformats.org/drawingml/2006/wordprocessingDrawing" xmlns:w10="urn:schemas-microsoft-com:office:word" xmlns:w="http://schemas.openxmlformats.org/wordprocessingml/2006/main" xmlns:w14="http://schemas.microsoft.com/office/word/2010/wordml" xmlns:w15="http://schemas.microsoft.com/office/word/2012/wordml" xmlns:w16cex="http://schemas.microsoft.com/office/word/2018/wordml/cex" xmlns:w16cid="http://schemas.microsoft.com/office/word/2016/wordml/cid" xmlns:w16="http://schemas.microsoft.com/office/word/2018/wordml" xmlns:w16sdtdh="http://schemas.microsoft.com/office/word/2020/wordml/sdtdatahash" xmlns:w16se="http://schemas.microsoft.com/office/word/2015/wordml/symex" xmlns:wpg="http://schemas.microsoft.com/office/word/2010/wordprocessingGroup" xmlns:wpi="http://schemas.microsoft.com/office/word/2010/wordprocessingInk" xmlns:wne="http://schemas.microsoft.com/office/word/2006/wordml" xmlns:wps="http://schemas.microsoft.com/office/word/2010/wordprocessingShape" mc:Ignorable="w14 w15 w16se w16cid w16 w16cex w16sdtdh wp14">
   <w:endnote w:type="separator" w:id="-1">
     <w:p>
       <w:r>
@@ -999,7 +1048,7 @@
 </file>
 
 <file path=word/footer1.xml><?xml version="1.0" encoding="utf-8"?>
-<w:ftr xmlns:wpc="http://schemas.microsoft.com/office/word/2010/wordprocessingCanvas" xmlns:cx="http://schemas.microsoft.com/office/drawing/2014/chartex" xmlns:cx1="http://schemas.microsoft.com/office/drawing/2015/9/8/chartex" xmlns:mc="http://schemas.openxmlformats.org/markup-compatibility/2006" xmlns:o="urn:schemas-microsoft-com:office:office" xmlns:r="http://schemas.openxmlformats.org/officeDocument/2006/relationships" xmlns:m="http://schemas.openxmlformats.org/officeDocument/2006/math" xmlns:v="urn:schemas-microsoft-com:vml" xmlns:wp14="http://schemas.microsoft.com/office/word/2010/wordprocessingDrawing" xmlns:wp="http://schemas.openxmlformats.org/drawingml/2006/wordprocessingDrawing" xmlns:w10="urn:schemas-microsoft-com:office:word" xmlns:w="http://schemas.openxmlformats.org/wordprocessingml/2006/main" xmlns:w14="http://schemas.microsoft.com/office/word/2010/wordml" xmlns:w15="http://schemas.microsoft.com/office/word/2012/wordml" xmlns:w16se="http://schemas.microsoft.com/office/word/2015/wordml/symex" xmlns:wpg="http://schemas.microsoft.com/office/word/2010/wordprocessingGroup" xmlns:wpi="http://schemas.microsoft.com/office/word/2010/wordprocessingInk" xmlns:wne="http://schemas.microsoft.com/office/word/2006/wordml" xmlns:wps="http://schemas.microsoft.com/office/word/2010/wordprocessingShape" mc:Ignorable="w14 w15 w16se wp14">
+<w:ftr xmlns:wpc="http://schemas.microsoft.com/office/word/2010/wordprocessingCanvas" xmlns:cx="http://schemas.microsoft.com/office/drawing/2014/chartex" xmlns:cx1="http://schemas.microsoft.com/office/drawing/2015/9/8/chartex" xmlns:cx2="http://schemas.microsoft.com/office/drawing/2015/10/21/chartex" xmlns:cx3="http://schemas.microsoft.com/office/drawing/2016/5/9/chartex" xmlns:cx4="http://schemas.microsoft.com/office/drawing/2016/5/10/chartex" xmlns:cx5="http://schemas.microsoft.com/office/drawing/2016/5/11/chartex" xmlns:cx6="http://schemas.microsoft.com/office/drawing/2016/5/12/chartex" xmlns:cx7="http://schemas.microsoft.com/office/drawing/2016/5/13/chartex" xmlns:cx8="http://schemas.microsoft.com/office/drawing/2016/5/14/chartex" xmlns:mc="http://schemas.openxmlformats.org/markup-compatibility/2006" xmlns:aink="http://schemas.microsoft.com/office/drawing/2016/ink" xmlns:am3d="http://schemas.microsoft.com/office/drawing/2017/model3d" xmlns:o="urn:schemas-microsoft-com:office:office" xmlns:oel="http://schemas.microsoft.com/office/2019/extlst" xmlns:r="http://schemas.openxmlformats.org/officeDocument/2006/relationships" xmlns:m="http://schemas.openxmlformats.org/officeDocument/2006/math" xmlns:v="urn:schemas-microsoft-com:vml" xmlns:wp14="http://schemas.microsoft.com/office/word/2010/wordprocessingDrawing" xmlns:wp="http://schemas.openxmlformats.org/drawingml/2006/wordprocessingDrawing" xmlns:w10="urn:schemas-microsoft-com:office:word" xmlns:w="http://schemas.openxmlformats.org/wordprocessingml/2006/main" xmlns:w14="http://schemas.microsoft.com/office/word/2010/wordml" xmlns:w15="http://schemas.microsoft.com/office/word/2012/wordml" xmlns:w16cex="http://schemas.microsoft.com/office/word/2018/wordml/cex" xmlns:w16cid="http://schemas.microsoft.com/office/word/2016/wordml/cid" xmlns:w16="http://schemas.microsoft.com/office/word/2018/wordml" xmlns:w16sdtdh="http://schemas.microsoft.com/office/word/2020/wordml/sdtdatahash" xmlns:w16se="http://schemas.microsoft.com/office/word/2015/wordml/symex" xmlns:wpg="http://schemas.microsoft.com/office/word/2010/wordprocessingGroup" xmlns:wpi="http://schemas.microsoft.com/office/word/2010/wordprocessingInk" xmlns:wne="http://schemas.microsoft.com/office/word/2006/wordml" xmlns:wps="http://schemas.microsoft.com/office/word/2010/wordprocessingShape" mc:Ignorable="w14 w15 w16se w16cid w16 w16cex w16sdtdh wp14">
   <w:p>
     <w:pPr>
       <w:pBdr>
@@ -1040,7 +1089,7 @@
 </file>
 
 <file path=word/footnotes.xml><?xml version="1.0" encoding="utf-8"?>
-<w:footnotes xmlns:wpc="http://schemas.microsoft.com/office/word/2010/wordprocessingCanvas" xmlns:cx="http://schemas.microsoft.com/office/drawing/2014/chartex" xmlns:cx1="http://schemas.microsoft.com/office/drawing/2015/9/8/chartex" xmlns:mc="http://schemas.openxmlformats.org/markup-compatibility/2006" xmlns:o="urn:schemas-microsoft-com:office:office" xmlns:r="http://schemas.openxmlformats.org/officeDocument/2006/relationships" xmlns:m="http://schemas.openxmlformats.org/officeDocument/2006/math" xmlns:v="urn:schemas-microsoft-com:vml" xmlns:wp14="http://schemas.microsoft.com/office/word/2010/wordprocessingDrawing" xmlns:wp="http://schemas.openxmlformats.org/drawingml/2006/wordprocessingDrawing" xmlns:w10="urn:schemas-microsoft-com:office:word" xmlns:w="http://schemas.openxmlformats.org/wordprocessingml/2006/main" xmlns:w14="http://schemas.microsoft.com/office/word/2010/wordml" xmlns:w15="http://schemas.microsoft.com/office/word/2012/wordml" xmlns:w16se="http://schemas.microsoft.com/office/word/2015/wordml/symex" xmlns:wpg="http://schemas.microsoft.com/office/word/2010/wordprocessingGroup" xmlns:wpi="http://schemas.microsoft.com/office/word/2010/wordprocessingInk" xmlns:wne="http://schemas.microsoft.com/office/word/2006/wordml" xmlns:wps="http://schemas.microsoft.com/office/word/2010/wordprocessingShape" mc:Ignorable="w14 w15 w16se wp14">
+<w:footnotes xmlns:wpc="http://schemas.microsoft.com/office/word/2010/wordprocessingCanvas" xmlns:cx="http://schemas.microsoft.com/office/drawing/2014/chartex" xmlns:cx1="http://schemas.microsoft.com/office/drawing/2015/9/8/chartex" xmlns:cx2="http://schemas.microsoft.com/office/drawing/2015/10/21/chartex" xmlns:cx3="http://schemas.microsoft.com/office/drawing/2016/5/9/chartex" xmlns:cx4="http://schemas.microsoft.com/office/drawing/2016/5/10/chartex" xmlns:cx5="http://schemas.microsoft.com/office/drawing/2016/5/11/chartex" xmlns:cx6="http://schemas.microsoft.com/office/drawing/2016/5/12/chartex" xmlns:cx7="http://schemas.microsoft.com/office/drawing/2016/5/13/chartex" xmlns:cx8="http://schemas.microsoft.com/office/drawing/2016/5/14/chartex" xmlns:mc="http://schemas.openxmlformats.org/markup-compatibility/2006" xmlns:aink="http://schemas.microsoft.com/office/drawing/2016/ink" xmlns:am3d="http://schemas.microsoft.com/office/drawing/2017/model3d" xmlns:o="urn:schemas-microsoft-com:office:office" xmlns:oel="http://schemas.microsoft.com/office/2019/extlst" xmlns:r="http://schemas.openxmlformats.org/officeDocument/2006/relationships" xmlns:m="http://schemas.openxmlformats.org/officeDocument/2006/math" xmlns:v="urn:schemas-microsoft-com:vml" xmlns:wp14="http://schemas.microsoft.com/office/word/2010/wordprocessingDrawing" xmlns:wp="http://schemas.openxmlformats.org/drawingml/2006/wordprocessingDrawing" xmlns:w10="urn:schemas-microsoft-com:office:word" xmlns:w="http://schemas.openxmlformats.org/wordprocessingml/2006/main" xmlns:w14="http://schemas.microsoft.com/office/word/2010/wordml" xmlns:w15="http://schemas.microsoft.com/office/word/2012/wordml" xmlns:w16cex="http://schemas.microsoft.com/office/word/2018/wordml/cex" xmlns:w16cid="http://schemas.microsoft.com/office/word/2016/wordml/cid" xmlns:w16="http://schemas.microsoft.com/office/word/2018/wordml" xmlns:w16sdtdh="http://schemas.microsoft.com/office/word/2020/wordml/sdtdatahash" xmlns:w16se="http://schemas.microsoft.com/office/word/2015/wordml/symex" xmlns:wpg="http://schemas.microsoft.com/office/word/2010/wordprocessingGroup" xmlns:wpi="http://schemas.microsoft.com/office/word/2010/wordprocessingInk" xmlns:wne="http://schemas.microsoft.com/office/word/2006/wordml" xmlns:wps="http://schemas.microsoft.com/office/word/2010/wordprocessingShape" mc:Ignorable="w14 w15 w16se w16cid w16 w16cex w16sdtdh wp14">
   <w:footnote w:type="separator" w:id="-1">
     <w:p>
       <w:r>
@@ -1059,7 +1108,7 @@
 </file>
 
 <file path=word/styles.xml><?xml version="1.0" encoding="utf-8"?>
-<w:styles xmlns:mc="http://schemas.openxmlformats.org/markup-compatibility/2006" xmlns:r="http://schemas.openxmlformats.org/officeDocument/2006/relationships" xmlns:w="http://schemas.openxmlformats.org/wordprocessingml/2006/main" xmlns:w14="http://schemas.microsoft.com/office/word/2010/wordml" xmlns:w15="http://schemas.microsoft.com/office/word/2012/wordml" xmlns:w16se="http://schemas.microsoft.com/office/word/2015/wordml/symex" mc:Ignorable="w14 w15 w16se">
+<w:styles xmlns:mc="http://schemas.openxmlformats.org/markup-compatibility/2006" xmlns:r="http://schemas.openxmlformats.org/officeDocument/2006/relationships" xmlns:w="http://schemas.openxmlformats.org/wordprocessingml/2006/main" xmlns:w14="http://schemas.microsoft.com/office/word/2010/wordml" xmlns:w15="http://schemas.microsoft.com/office/word/2012/wordml" xmlns:w16cex="http://schemas.microsoft.com/office/word/2018/wordml/cex" xmlns:w16cid="http://schemas.microsoft.com/office/word/2016/wordml/cid" xmlns:w16="http://schemas.microsoft.com/office/word/2018/wordml" xmlns:w16sdtdh="http://schemas.microsoft.com/office/word/2020/wordml/sdtdatahash" xmlns:w16se="http://schemas.microsoft.com/office/word/2015/wordml/symex" mc:Ignorable="w14 w15 w16se w16cid w16 w16cex w16sdtdh">
   <w:docDefaults>
     <w:rPrDefault>
       <w:rPr>
@@ -1075,7 +1124,7 @@
       </w:pPr>
     </w:pPrDefault>
   </w:docDefaults>
-  <w:latentStyles w:defLockedState="0" w:defUIPriority="99" w:defSemiHidden="0" w:defUnhideWhenUsed="0" w:defQFormat="0" w:count="371">
+  <w:latentStyles w:defLockedState="0" w:defUIPriority="99" w:defSemiHidden="0" w:defUnhideWhenUsed="0" w:defQFormat="0" w:count="376">
     <w:lsdException w:name="Normal" w:uiPriority="0" w:qFormat="1"/>
     <w:lsdException w:name="heading 1" w:uiPriority="9" w:qFormat="1"/>
     <w:lsdException w:name="heading 2" w:semiHidden="1" w:uiPriority="9" w:unhideWhenUsed="1" w:qFormat="1"/>
@@ -1447,6 +1496,11 @@
     <w:lsdException w:name="List Table 5 Dark Accent 6" w:uiPriority="50"/>
     <w:lsdException w:name="List Table 6 Colorful Accent 6" w:uiPriority="51"/>
     <w:lsdException w:name="List Table 7 Colorful Accent 6" w:uiPriority="52"/>
+    <w:lsdException w:name="Mention" w:semiHidden="1" w:unhideWhenUsed="1"/>
+    <w:lsdException w:name="Smart Hyperlink" w:semiHidden="1" w:unhideWhenUsed="1"/>
+    <w:lsdException w:name="Hashtag" w:semiHidden="1" w:unhideWhenUsed="1"/>
+    <w:lsdException w:name="Unresolved Mention" w:semiHidden="1" w:unhideWhenUsed="1"/>
+    <w:lsdException w:name="Smart Link" w:semiHidden="1" w:unhideWhenUsed="1"/>
   </w:latentStyles>
   <w:style w:type="paragraph" w:default="1" w:styleId="Normal">
     <w:name w:val="Normal"/>
@@ -1943,15 +1997,6 @@
 </file>
 
 <file path=customXml/item2.xml><?xml version="1.0" encoding="utf-8"?>
-<?mso-contentType ?>
-<FormTemplates xmlns="http://schemas.microsoft.com/sharepoint/v3/contenttype/forms">
-  <Display>DocumentLibraryForm</Display>
-  <Edit>DocumentLibraryForm</Edit>
-  <New>DocumentLibraryForm</New>
-</FormTemplates>
-</file>
-
-<file path=customXml/item3.xml><?xml version="1.0" encoding="utf-8"?>
 <ct:contentTypeSchema xmlns:ct="http://schemas.microsoft.com/office/2006/metadata/contentType" xmlns:ma="http://schemas.microsoft.com/office/2006/metadata/properties/metaAttributes" ct:_="" ma:_="" ma:contentTypeName="Document" ma:contentTypeID="0x010100F2606096D7D93944902D3C4CBCBCF1EA" ma:contentTypeVersion="3" ma:contentTypeDescription="Create a new document." ma:contentTypeScope="" ma:versionID="b6764266e8199458622c8fd8906a954d">
   <xsd:schema xmlns:xsd="http://www.w3.org/2001/XMLSchema" xmlns:xs="http://www.w3.org/2001/XMLSchema" xmlns:p="http://schemas.microsoft.com/office/2006/metadata/properties" xmlns:ns2="5c4d0494-e914-4ed6-afa6-11feb23115ed" targetNamespace="http://schemas.microsoft.com/office/2006/metadata/properties" ma:root="true" ma:fieldsID="ffb25c3b4ef11ecbb5ce1231bb420cf0" ns2:_="">
     <xsd:import namespace="5c4d0494-e914-4ed6-afa6-11feb23115ed"/>
@@ -2089,6 +2134,15 @@
 </ct:contentTypeSchema>
 </file>
 
+<file path=customXml/item3.xml><?xml version="1.0" encoding="utf-8"?>
+<?mso-contentType ?>
+<FormTemplates xmlns="http://schemas.microsoft.com/sharepoint/v3/contenttype/forms">
+  <Display>DocumentLibraryForm</Display>
+  <Edit>DocumentLibraryForm</Edit>
+  <New>DocumentLibraryForm</New>
+</FormTemplates>
+</file>
+
 <file path=customXml/itemProps1.xml><?xml version="1.0" encoding="utf-8"?>
 <ds:datastoreItem xmlns:ds="http://schemas.openxmlformats.org/officeDocument/2006/customXml" ds:itemID="{CFA2BEEF-9575-4CBC-8836-2213048153C6}">
   <ds:schemaRefs>
@@ -2100,14 +2154,6 @@
 </file>
 
 <file path=customXml/itemProps2.xml><?xml version="1.0" encoding="utf-8"?>
-<ds:datastoreItem xmlns:ds="http://schemas.openxmlformats.org/officeDocument/2006/customXml" ds:itemID="{8F787B93-A578-45FB-971B-F97A5B549817}">
-  <ds:schemaRefs>
-    <ds:schemaRef ds:uri="http://schemas.microsoft.com/sharepoint/v3/contenttype/forms"/>
-  </ds:schemaRefs>
-</ds:datastoreItem>
-</file>
-
-<file path=customXml/itemProps3.xml><?xml version="1.0" encoding="utf-8"?>
 <ds:datastoreItem xmlns:ds="http://schemas.openxmlformats.org/officeDocument/2006/customXml" ds:itemID="{5C204256-14C6-4329-B0E4-B2899F9E9CF5}">
   <ds:schemaRefs>
     <ds:schemaRef ds:uri="http://schemas.microsoft.com/office/2006/metadata/contentType"/>
@@ -2123,4 +2169,12 @@
     <ds:schemaRef ds:uri="http://schemas.microsoft.com/internal/obd"/>
   </ds:schemaRefs>
 </ds:datastoreItem>
+</file>
+
+<file path=customXml/itemProps3.xml><?xml version="1.0" encoding="utf-8"?>
+<ds:datastoreItem xmlns:ds="http://schemas.openxmlformats.org/officeDocument/2006/customXml" ds:itemID="{8F787B93-A578-45FB-971B-F97A5B549817}">
+  <ds:schemaRefs>
+    <ds:schemaRef ds:uri="http://schemas.microsoft.com/sharepoint/v3/contenttype/forms"/>
+  </ds:schemaRefs>
+</ds:datastoreItem>
 </file>
</xml_diff>